<commit_message>
New project files added
</commit_message>
<xml_diff>
--- a/ASHRAF/setting up environment-express.docx
+++ b/ASHRAF/setting up environment-express.docx
@@ -141,6 +141,7 @@
       <w:proofErr w:type="spellStart"/>
       <w:r>
         <w:rPr>
+          <w:b/>
           <w:color w:val="FF0000"/>
         </w:rPr>
         <w:t>npm</w:t>
@@ -148,6 +149,7 @@
       <w:proofErr w:type="spellEnd"/>
       <w:r>
         <w:rPr>
+          <w:b/>
           <w:color w:val="FF0000"/>
         </w:rPr>
         <w:t xml:space="preserve"> install express –save</w:t>
@@ -173,15 +175,33 @@
       </w:r>
       <w:proofErr w:type="spellEnd"/>
       <w:r>
-        <w:t xml:space="preserve"> inside the ‘</w:t>
+        <w:t xml:space="preserve"> inside the </w:t>
+      </w:r>
+      <w:r>
+        <w:rPr>
+          <w:b/>
+          <w:color w:val="9BBB59" w:themeColor="accent3"/>
+        </w:rPr>
+        <w:t>‘</w:t>
       </w:r>
       <w:proofErr w:type="spellStart"/>
       <w:r>
+        <w:rPr>
+          <w:b/>
+          <w:color w:val="9BBB59" w:themeColor="accent3"/>
+        </w:rPr>
         <w:t>package.json</w:t>
       </w:r>
       <w:proofErr w:type="spellEnd"/>
       <w:r>
-        <w:t>’ file.</w:t>
+        <w:rPr>
+          <w:b/>
+          <w:color w:val="9BBB59" w:themeColor="accent3"/>
+        </w:rPr>
+        <w:t>’</w:t>
+      </w:r>
+      <w:r>
+        <w:t xml:space="preserve"> file.</w:t>
       </w:r>
     </w:p>
     <w:p>
@@ -198,6 +218,7 @@
       <w:proofErr w:type="spellStart"/>
       <w:r>
         <w:rPr>
+          <w:b/>
           <w:color w:val="FF0000"/>
         </w:rPr>
         <w:t>npm</w:t>
@@ -205,6 +226,7 @@
       <w:proofErr w:type="spellEnd"/>
       <w:r>
         <w:rPr>
+          <w:b/>
           <w:color w:val="FF0000"/>
         </w:rPr>
         <w:t xml:space="preserve"> </w:t>
@@ -212,6 +234,7 @@
       <w:proofErr w:type="spellStart"/>
       <w:r>
         <w:rPr>
+          <w:b/>
           <w:color w:val="FF0000"/>
         </w:rPr>
         <w:t>i</w:t>
@@ -219,12 +242,14 @@
       <w:proofErr w:type="spellEnd"/>
       <w:r>
         <w:rPr>
+          <w:b/>
           <w:color w:val="FF0000"/>
         </w:rPr>
         <w:t xml:space="preserve"> --</w:t>
       </w:r>
       <w:r>
         <w:rPr>
+          <w:b/>
           <w:color w:val="FF0000"/>
         </w:rPr>
         <w:t xml:space="preserve">g </w:t>
@@ -232,6 +257,7 @@
       <w:proofErr w:type="spellStart"/>
       <w:r>
         <w:rPr>
+          <w:b/>
           <w:color w:val="FF0000"/>
         </w:rPr>
         <w:t>nodemon</w:t>
@@ -252,6 +278,7 @@
       <w:proofErr w:type="spellStart"/>
       <w:r>
         <w:rPr>
+          <w:b/>
           <w:color w:val="FF0000"/>
         </w:rPr>
         <w:t>nodemon</w:t>
@@ -259,6 +286,7 @@
       <w:proofErr w:type="spellEnd"/>
       <w:r>
         <w:rPr>
+          <w:b/>
           <w:color w:val="FF0000"/>
         </w:rPr>
         <w:t xml:space="preserve"> serve</w:t>

</xml_diff>